<commit_message>
Update cover letter documents
</commit_message>
<xml_diff>
--- a/article/cover letter/cover_letter.docx
+++ b/article/cover letter/cover_letter.docx
@@ -345,12 +345,7 @@
     </w:p>
     <w:p>
       <w:r>
-        <w:t>This research sits at the intersection of software engineering, formal language design, and legal informatics. It demonstrates how domain-specific standards can replace proprietary "black box" implementations to achieve transparency and interoperability in government-to-business interfaces.</w:t>
-      </w:r>
-    </w:p>
-    <w:p>
-      <w:r>
-        <w:t>I confirm that this manuscript is original, has not been published elsewhere, and is not currently under consideration by another journal. I have no conflicts of interest to declare. This research did not receive any specific grant from funding agencies in the public, commercial, or not-for-profit sectors.</w:t>
+        <w:t xml:space="preserve">I confirm that this manuscript is original, has not been published elsewhere, and is not currently under consideration by another journal. I have no conflicts of interest to declare. </w:t>
       </w:r>
     </w:p>
     <w:p/>
@@ -390,8 +385,22 @@
       </w:r>
       <w:proofErr w:type="spellEnd"/>
       <w:r>
-        <w:t>, ROMANIA</w:t>
-      </w:r>
+        <w:br/>
+        <w:t xml:space="preserve">E-mail: </w:t>
+      </w:r>
+      <w:hyperlink r:id="rId6" w:history="1">
+        <w:r>
+          <w:rPr>
+            <w:rStyle w:val="Hyperlink"/>
+          </w:rPr>
+          <w:t>valer.bocan@upt.ro</w:t>
+        </w:r>
+      </w:hyperlink>
+    </w:p>
+    <w:p>
+      <w:pPr>
+        <w:pStyle w:val="NoSpacing"/>
+      </w:pPr>
     </w:p>
     <w:p/>
     <w:sectPr>
@@ -1168,6 +1177,7 @@
   <w:style w:type="character" w:default="1" w:styleId="DefaultParagraphFont">
     <w:name w:val="Default Paragraph Font"/>
     <w:uiPriority w:val="1"/>
+    <w:semiHidden/>
     <w:unhideWhenUsed/>
   </w:style>
   <w:style w:type="table" w:default="1" w:styleId="TableNormal">

</xml_diff>